<commit_message>
Update Engineering Journal - Baker.docx
</commit_message>
<xml_diff>
--- a/MatthewBaker-Folder/Engineering Journal - Baker.docx
+++ b/MatthewBaker-Folder/Engineering Journal - Baker.docx
@@ -597,88 +597,63 @@
           <w:b w:val="false"/>
           <w:bCs w:val="false"/>
         </w:rPr>
-        <w:t xml:space="preserve"> </w:t>
-      </w:r>
-      <w:r>
-        <w:rPr>
-          <w:b w:val="false"/>
-          <w:bCs w:val="false"/>
-        </w:rPr>
-        <w:t>Worked on basic driver board layout for controller boards with leads for connections to fan, Rpi, etc. Added diodes and screws to part list.</w:t>
-      </w:r>
-    </w:p>
-    <w:p>
-      <w:pPr>
-        <w:pStyle w:val="Normal"/>
-        <w:bidi w:val="0"/>
-        <w:jc w:val="left"/>
-        <w:rPr>
-          <w:b/>
-          <w:b/>
-          <w:bCs/>
-        </w:rPr>
-      </w:pPr>
-      <w:r>
-        <w:rPr/>
-      </w:r>
-    </w:p>
-    <w:p>
-      <w:pPr>
-        <w:pStyle w:val="Normal"/>
-        <w:bidi w:val="0"/>
-        <w:jc w:val="left"/>
-        <w:rPr>
-          <w:b/>
-          <w:b/>
-          <w:bCs/>
-        </w:rPr>
-      </w:pPr>
-      <w:r>
-        <w:rPr>
-          <w:b/>
-          <w:bCs/>
-        </w:rPr>
-        <w:t>Date: 01/3</w:t>
-      </w:r>
-      <w:r>
-        <w:rPr>
-          <w:b/>
-          <w:bCs/>
-        </w:rPr>
-        <w:t>1</w:t>
-      </w:r>
-      <w:r>
-        <w:rPr>
-          <w:b/>
-          <w:bCs/>
-        </w:rPr>
-        <w:t>/24</w:t>
-      </w:r>
-    </w:p>
-    <w:p>
-      <w:pPr>
-        <w:pStyle w:val="Normal"/>
-        <w:bidi w:val="0"/>
-        <w:jc w:val="left"/>
-        <w:rPr>
-          <w:b/>
-          <w:b/>
-          <w:bCs/>
-        </w:rPr>
-      </w:pPr>
-      <w:r>
-        <w:rPr>
-          <w:b/>
-          <w:bCs/>
-        </w:rPr>
-        <w:t xml:space="preserve">Type of Meeting: </w:t>
-      </w:r>
-      <w:r>
-        <w:rPr>
-          <w:b/>
-          <w:bCs/>
-        </w:rPr>
-        <w:t>N/A</w:t>
+        <w:t xml:space="preserve"> Worked on basic driver board layout for controller boards with leads for connections to fan, Rpi, etc. Added diodes and screws to part list.</w:t>
+      </w:r>
+    </w:p>
+    <w:p>
+      <w:pPr>
+        <w:pStyle w:val="Normal"/>
+        <w:bidi w:val="0"/>
+        <w:jc w:val="left"/>
+        <w:rPr>
+          <w:b/>
+          <w:b/>
+          <w:bCs/>
+        </w:rPr>
+      </w:pPr>
+      <w:r>
+        <w:rPr>
+          <w:b/>
+          <w:bCs/>
+        </w:rPr>
+      </w:r>
+    </w:p>
+    <w:p>
+      <w:pPr>
+        <w:pStyle w:val="Normal"/>
+        <w:bidi w:val="0"/>
+        <w:jc w:val="left"/>
+        <w:rPr>
+          <w:b/>
+          <w:b/>
+          <w:bCs/>
+        </w:rPr>
+      </w:pPr>
+      <w:r>
+        <w:rPr>
+          <w:b/>
+          <w:bCs/>
+        </w:rPr>
+        <w:t>Date: 01/31/24</w:t>
+      </w:r>
+    </w:p>
+    <w:p>
+      <w:pPr>
+        <w:pStyle w:val="Normal"/>
+        <w:bidi w:val="0"/>
+        <w:jc w:val="left"/>
+        <w:rPr>
+          <w:b/>
+          <w:b/>
+          <w:bCs/>
+        </w:rPr>
+      </w:pPr>
+      <w:r>
+        <w:rPr>
+          <w:b/>
+          <w:bCs/>
+        </w:rPr>
+        <w:t>Type of Meeting: N/A</w:t>
       </w:r>
     </w:p>
     <w:p>
@@ -779,14 +754,33 @@
           <w:b/>
           <w:bCs/>
         </w:rPr>
-        <w:t xml:space="preserve">Present? No, </w:t>
-      </w:r>
-      <w:r>
-        <w:rPr>
-          <w:b/>
-          <w:bCs/>
-        </w:rPr>
-        <w:t>due to disability</w:t>
+        <w:t>Present? No, due to disability</w:t>
+      </w:r>
+    </w:p>
+    <w:p>
+      <w:pPr>
+        <w:pStyle w:val="Normal"/>
+        <w:bidi w:val="0"/>
+        <w:jc w:val="left"/>
+        <w:rPr>
+          <w:b/>
+          <w:b/>
+          <w:bCs/>
+        </w:rPr>
+      </w:pPr>
+      <w:r>
+        <w:rPr>
+          <w:b/>
+          <w:bCs/>
+        </w:rPr>
+        <w:t xml:space="preserve">Discussion: </w:t>
+      </w:r>
+      <w:r>
+        <w:rPr>
+          <w:b w:val="false"/>
+          <w:bCs w:val="false"/>
+        </w:rPr>
+        <w:t>Pushed v1 of SDD/SRS to GitHub Repo.</w:t>
       </w:r>
     </w:p>
     <w:p>
@@ -960,7 +954,7 @@
     <w:pPr>
       <w:widowControl/>
       <w:suppressAutoHyphens w:val="true"/>
-      <w:overflowPunct w:val="false"/>
+      <w:overflowPunct w:val="true"/>
       <w:bidi w:val="0"/>
       <w:spacing w:before="0" w:after="0"/>
       <w:jc w:val="left"/>

</xml_diff>